<commit_message>
fix: fix the tyop in project report
</commit_message>
<xml_diff>
--- a/docs/Sequence Generator Documentation.docx
+++ b/docs/Sequence Generator Documentation.docx
@@ -177,7 +177,34 @@
                                     <w:sz w:val="24"/>
                                     <w:szCs w:val="24"/>
                                   </w:rPr>
-                                  <w:t>Digital Design and circuit optimization</w:t>
+                                  <w:t xml:space="preserve">Digital Design and </w:t>
+                                </w:r>
+                                <w:r>
+                                  <w:rPr>
+                                    <w:caps/>
+                                    <w:color w:val="4BACC6" w:themeColor="accent5"/>
+                                    <w:sz w:val="24"/>
+                                    <w:szCs w:val="24"/>
+                                  </w:rPr>
+                                  <w:t>Computer</w:t>
+                                </w:r>
+                                <w:r>
+                                  <w:rPr>
+                                    <w:caps/>
+                                    <w:color w:val="4BACC6" w:themeColor="accent5"/>
+                                    <w:sz w:val="24"/>
+                                    <w:szCs w:val="24"/>
+                                  </w:rPr>
+                                  <w:t xml:space="preserve"> </w:t>
+                                </w:r>
+                                <w:r>
+                                  <w:rPr>
+                                    <w:caps/>
+                                    <w:color w:val="4BACC6" w:themeColor="accent5"/>
+                                    <w:sz w:val="24"/>
+                                    <w:szCs w:val="24"/>
+                                  </w:rPr>
+                                  <w:t>ORGANIZATION</w:t>
                                 </w:r>
                               </w:p>
                             </w:txbxContent>
@@ -300,7 +327,34 @@
                               <w:sz w:val="24"/>
                               <w:szCs w:val="24"/>
                             </w:rPr>
-                            <w:t>Digital Design and circuit optimization</w:t>
+                            <w:t xml:space="preserve">Digital Design and </w:t>
+                          </w:r>
+                          <w:r>
+                            <w:rPr>
+                              <w:caps/>
+                              <w:color w:val="4BACC6" w:themeColor="accent5"/>
+                              <w:sz w:val="24"/>
+                              <w:szCs w:val="24"/>
+                            </w:rPr>
+                            <w:t>Computer</w:t>
+                          </w:r>
+                          <w:r>
+                            <w:rPr>
+                              <w:caps/>
+                              <w:color w:val="4BACC6" w:themeColor="accent5"/>
+                              <w:sz w:val="24"/>
+                              <w:szCs w:val="24"/>
+                            </w:rPr>
+                            <w:t xml:space="preserve"> </w:t>
+                          </w:r>
+                          <w:r>
+                            <w:rPr>
+                              <w:caps/>
+                              <w:color w:val="4BACC6" w:themeColor="accent5"/>
+                              <w:sz w:val="24"/>
+                              <w:szCs w:val="24"/>
+                            </w:rPr>
+                            <w:t>ORGANIZATION</w:t>
                           </w:r>
                         </w:p>
                       </w:txbxContent>
@@ -520,6 +574,12 @@
     <w:bookmarkStart w:id="0" w:name="_Toc180628879" w:displacedByCustomXml="next"/>
     <w:sdt>
       <w:sdtPr>
+        <w:rPr>
+          <w:caps w:val="0"/>
+          <w:spacing w:val="0"/>
+          <w:sz w:val="20"/>
+          <w:szCs w:val="20"/>
+        </w:rPr>
         <w:id w:val="-279337033"/>
         <w:docPartObj>
           <w:docPartGallery w:val="Table of Contents"/>
@@ -530,11 +590,7 @@
         <w:rPr>
           <w:b/>
           <w:bCs/>
-          <w:caps w:val="0"/>
           <w:noProof/>
-          <w:spacing w:val="0"/>
-          <w:sz w:val="20"/>
-          <w:szCs w:val="20"/>
         </w:rPr>
       </w:sdtEndPr>
       <w:sdtContent>
@@ -1614,7 +1670,23 @@
                 <w:bCs w:val="0"/>
                 <w:lang w:val="en-GB"/>
               </w:rPr>
-              <w:t>C S Dipak</w:t>
+              <w:t>C S D</w:t>
+            </w:r>
+            <w:r>
+              <w:rPr>
+                <w:b w:val="0"/>
+                <w:bCs w:val="0"/>
+                <w:lang w:val="en-GB"/>
+              </w:rPr>
+              <w:t>ee</w:t>
+            </w:r>
+            <w:r>
+              <w:rPr>
+                <w:b w:val="0"/>
+                <w:bCs w:val="0"/>
+                <w:lang w:val="en-GB"/>
+              </w:rPr>
+              <w:t>pak</w:t>
             </w:r>
             <w:r>
               <w:rPr>
@@ -1863,7 +1935,23 @@
           <w:bCs/>
           <w:lang w:val="en-GB"/>
         </w:rPr>
-        <w:t>C S Dipak</w:t>
+        <w:t>C S D</w:t>
+      </w:r>
+      <w:r>
+        <w:rPr>
+          <w:b/>
+          <w:bCs/>
+          <w:lang w:val="en-GB"/>
+        </w:rPr>
+        <w:t>ee</w:t>
+      </w:r>
+      <w:r>
+        <w:rPr>
+          <w:b/>
+          <w:bCs/>
+          <w:lang w:val="en-GB"/>
+        </w:rPr>
+        <w:t>pak</w:t>
       </w:r>
       <w:r>
         <w:rPr>
@@ -4063,6 +4151,7 @@
   <w:style w:type="character" w:default="1" w:styleId="DefaultParagraphFont">
     <w:name w:val="Default Paragraph Font"/>
     <w:uiPriority w:val="1"/>
+    <w:semiHidden/>
     <w:unhideWhenUsed/>
   </w:style>
   <w:style w:type="table" w:default="1" w:styleId="TableNormal">

</xml_diff>